<commit_message>
html and java assignments
</commit_message>
<xml_diff>
--- a/Assignment_Status.docx
+++ b/Assignment_Status.docx
@@ -164,7 +164,33 @@
           <w:u w:val="single"/>
           <w:lang w:val="en-US"/>
         </w:rPr>
-        <w:t xml:space="preserve">                       </w:t>
+        <w:t xml:space="preserve">   </w:t>
+      </w:r>
+      <w:bookmarkStart w:id="0" w:name="_GoBack"/>
+      <w:bookmarkEnd w:id="0"/>
+      <w:r>
+        <w:rPr>
+          <w:b/>
+          <w:bCs/>
+          <w:color w:val="4472C4" w:themeColor="accent1"/>
+          <w:sz w:val="36"/>
+          <w:szCs w:val="36"/>
+          <w:u w:val="single"/>
+          <w:lang w:val="en-US"/>
+        </w:rPr>
+        <w:t>93275</w:t>
+      </w:r>
+      <w:r>
+        <w:rPr>
+          <w:b/>
+          <w:bCs/>
+          <w:color w:val="4472C4" w:themeColor="accent1"/>
+          <w:sz w:val="36"/>
+          <w:szCs w:val="36"/>
+          <w:u w:val="single"/>
+          <w:lang w:val="en-US"/>
+        </w:rPr>
+        <w:t xml:space="preserve">             </w:t>
       </w:r>
     </w:p>
     <w:tbl>
@@ -4034,6 +4060,31 @@
               <w:t>Mini project 2</w:t>
             </w:r>
           </w:p>
+          <w:p>
+            <w:pPr>
+              <w:rPr>
+                <w:b/>
+                <w:bCs/>
+                <w:color w:val="4472C4" w:themeColor="accent1"/>
+                <w:sz w:val="28"/>
+                <w:szCs w:val="36"/>
+                <w:u w:val="single"/>
+                <w:lang w:val="en-US"/>
+              </w:rPr>
+            </w:pPr>
+            <w:r>
+              <w:rPr>
+                <w:b/>
+                <w:bCs/>
+                <w:color w:val="4472C4" w:themeColor="accent1"/>
+                <w:sz w:val="28"/>
+                <w:szCs w:val="36"/>
+                <w:u w:val="single"/>
+                <w:lang w:val="en-US"/>
+              </w:rPr>
+              <w:t>JDBC</w:t>
+            </w:r>
+          </w:p>
         </w:tc>
         <w:tc>
           <w:tcPr>
@@ -4091,7 +4142,7 @@
                 <w:u w:val="single"/>
                 <w:lang w:val="en-US"/>
               </w:rPr>
-              <w:t>Service layer and Dao Layer</w:t>
+              <w:t>none</w:t>
             </w:r>
           </w:p>
         </w:tc>
@@ -4123,6 +4174,18 @@
               </w:rPr>
               <w:t>-</w:t>
             </w:r>
+            <w:r>
+              <w:rPr>
+                <w:b/>
+                <w:bCs/>
+                <w:color w:val="4472C4" w:themeColor="accent1"/>
+                <w:sz w:val="28"/>
+                <w:szCs w:val="36"/>
+                <w:u w:val="single"/>
+                <w:lang w:val="en-US"/>
+              </w:rPr>
+              <w:t>28-1-21</w:t>
+            </w:r>
           </w:p>
         </w:tc>
         <w:tc>
@@ -4151,10 +4214,633 @@
                 <w:u w:val="single"/>
                 <w:lang w:val="en-US"/>
               </w:rPr>
-              <w:t>Incomplete</w:t>
-            </w:r>
-            <w:bookmarkStart w:id="0" w:name="_GoBack"/>
-            <w:bookmarkEnd w:id="0"/>
+              <w:t>complete</w:t>
+            </w:r>
+          </w:p>
+        </w:tc>
+      </w:tr>
+      <w:tr>
+        <w:trPr>
+          <w:trHeight w:val="493"/>
+        </w:trPr>
+        <w:tc>
+          <w:tcPr>
+            <w:tcW w:w="2158" w:type="dxa"/>
+          </w:tcPr>
+          <w:p>
+            <w:pPr>
+              <w:rPr>
+                <w:b/>
+                <w:bCs/>
+                <w:color w:val="4472C4" w:themeColor="accent1"/>
+                <w:sz w:val="28"/>
+                <w:szCs w:val="36"/>
+                <w:u w:val="single"/>
+                <w:lang w:val="en-US"/>
+              </w:rPr>
+            </w:pPr>
+            <w:r>
+              <w:rPr>
+                <w:b/>
+                <w:bCs/>
+                <w:color w:val="4472C4" w:themeColor="accent1"/>
+                <w:sz w:val="28"/>
+                <w:szCs w:val="36"/>
+                <w:u w:val="single"/>
+                <w:lang w:val="en-US"/>
+              </w:rPr>
+              <w:t>12</w:t>
+            </w:r>
+          </w:p>
+        </w:tc>
+        <w:tc>
+          <w:tcPr>
+            <w:tcW w:w="2158" w:type="dxa"/>
+          </w:tcPr>
+          <w:p>
+            <w:pPr>
+              <w:rPr>
+                <w:b/>
+                <w:bCs/>
+                <w:color w:val="4472C4" w:themeColor="accent1"/>
+                <w:sz w:val="28"/>
+                <w:szCs w:val="36"/>
+                <w:u w:val="single"/>
+                <w:lang w:val="en-US"/>
+              </w:rPr>
+            </w:pPr>
+            <w:r>
+              <w:rPr>
+                <w:b/>
+                <w:bCs/>
+                <w:color w:val="4472C4" w:themeColor="accent1"/>
+                <w:sz w:val="28"/>
+                <w:szCs w:val="36"/>
+                <w:u w:val="single"/>
+                <w:lang w:val="en-US"/>
+              </w:rPr>
+              <w:t>JDBC TESTING</w:t>
+            </w:r>
+          </w:p>
+        </w:tc>
+        <w:tc>
+          <w:tcPr>
+            <w:tcW w:w="2158" w:type="dxa"/>
+          </w:tcPr>
+          <w:p>
+            <w:pPr>
+              <w:rPr>
+                <w:b/>
+                <w:bCs/>
+                <w:color w:val="4472C4" w:themeColor="accent1"/>
+                <w:sz w:val="28"/>
+                <w:szCs w:val="36"/>
+                <w:u w:val="single"/>
+                <w:lang w:val="en-US"/>
+              </w:rPr>
+            </w:pPr>
+            <w:r>
+              <w:rPr>
+                <w:b/>
+                <w:bCs/>
+                <w:color w:val="4472C4" w:themeColor="accent1"/>
+                <w:sz w:val="28"/>
+                <w:szCs w:val="36"/>
+                <w:u w:val="single"/>
+                <w:lang w:val="en-US"/>
+              </w:rPr>
+              <w:t>27-1-21</w:t>
+            </w:r>
+          </w:p>
+        </w:tc>
+        <w:tc>
+          <w:tcPr>
+            <w:tcW w:w="2158" w:type="dxa"/>
+          </w:tcPr>
+          <w:p>
+            <w:pPr>
+              <w:rPr>
+                <w:b/>
+                <w:bCs/>
+                <w:color w:val="4472C4" w:themeColor="accent1"/>
+                <w:sz w:val="28"/>
+                <w:szCs w:val="36"/>
+                <w:u w:val="single"/>
+                <w:lang w:val="en-US"/>
+              </w:rPr>
+            </w:pPr>
+            <w:r>
+              <w:rPr>
+                <w:b/>
+                <w:bCs/>
+                <w:color w:val="4472C4" w:themeColor="accent1"/>
+                <w:sz w:val="28"/>
+                <w:szCs w:val="36"/>
+                <w:u w:val="single"/>
+                <w:lang w:val="en-US"/>
+              </w:rPr>
+              <w:t>None</w:t>
+            </w:r>
+          </w:p>
+        </w:tc>
+        <w:tc>
+          <w:tcPr>
+            <w:tcW w:w="2159" w:type="dxa"/>
+          </w:tcPr>
+          <w:p>
+            <w:pPr>
+              <w:rPr>
+                <w:b/>
+                <w:bCs/>
+                <w:color w:val="4472C4" w:themeColor="accent1"/>
+                <w:sz w:val="28"/>
+                <w:szCs w:val="36"/>
+                <w:u w:val="single"/>
+                <w:lang w:val="en-US"/>
+              </w:rPr>
+            </w:pPr>
+            <w:r>
+              <w:rPr>
+                <w:b/>
+                <w:bCs/>
+                <w:color w:val="4472C4" w:themeColor="accent1"/>
+                <w:sz w:val="28"/>
+                <w:szCs w:val="36"/>
+                <w:u w:val="single"/>
+                <w:lang w:val="en-US"/>
+              </w:rPr>
+              <w:t>29-1-21</w:t>
+            </w:r>
+          </w:p>
+        </w:tc>
+        <w:tc>
+          <w:tcPr>
+            <w:tcW w:w="2159" w:type="dxa"/>
+          </w:tcPr>
+          <w:p>
+            <w:pPr>
+              <w:rPr>
+                <w:b/>
+                <w:bCs/>
+                <w:color w:val="4472C4" w:themeColor="accent1"/>
+                <w:sz w:val="28"/>
+                <w:szCs w:val="36"/>
+                <w:u w:val="single"/>
+                <w:lang w:val="en-US"/>
+              </w:rPr>
+            </w:pPr>
+            <w:r>
+              <w:rPr>
+                <w:b/>
+                <w:bCs/>
+                <w:color w:val="4472C4" w:themeColor="accent1"/>
+                <w:sz w:val="28"/>
+                <w:szCs w:val="36"/>
+                <w:u w:val="single"/>
+                <w:lang w:val="en-US"/>
+              </w:rPr>
+              <w:t>Complete</w:t>
+            </w:r>
+          </w:p>
+        </w:tc>
+      </w:tr>
+      <w:tr>
+        <w:trPr>
+          <w:trHeight w:val="493"/>
+        </w:trPr>
+        <w:tc>
+          <w:tcPr>
+            <w:tcW w:w="2158" w:type="dxa"/>
+          </w:tcPr>
+          <w:p>
+            <w:pPr>
+              <w:rPr>
+                <w:b/>
+                <w:bCs/>
+                <w:color w:val="4472C4" w:themeColor="accent1"/>
+                <w:sz w:val="28"/>
+                <w:szCs w:val="36"/>
+                <w:u w:val="single"/>
+                <w:lang w:val="en-US"/>
+              </w:rPr>
+            </w:pPr>
+          </w:p>
+          <w:p>
+            <w:pPr>
+              <w:rPr>
+                <w:b/>
+                <w:bCs/>
+                <w:color w:val="4472C4" w:themeColor="accent1"/>
+                <w:sz w:val="28"/>
+                <w:szCs w:val="36"/>
+                <w:u w:val="single"/>
+                <w:lang w:val="en-US"/>
+              </w:rPr>
+            </w:pPr>
+          </w:p>
+          <w:p>
+            <w:pPr>
+              <w:rPr>
+                <w:b/>
+                <w:bCs/>
+                <w:color w:val="4472C4" w:themeColor="accent1"/>
+                <w:sz w:val="28"/>
+                <w:szCs w:val="36"/>
+                <w:u w:val="single"/>
+                <w:lang w:val="en-US"/>
+              </w:rPr>
+            </w:pPr>
+          </w:p>
+          <w:p>
+            <w:pPr>
+              <w:rPr>
+                <w:b/>
+                <w:bCs/>
+                <w:color w:val="4472C4" w:themeColor="accent1"/>
+                <w:sz w:val="28"/>
+                <w:szCs w:val="36"/>
+                <w:u w:val="single"/>
+                <w:lang w:val="en-US"/>
+              </w:rPr>
+            </w:pPr>
+            <w:proofErr w:type="spellStart"/>
+            <w:r>
+              <w:rPr>
+                <w:b/>
+                <w:bCs/>
+                <w:color w:val="4472C4" w:themeColor="accent1"/>
+                <w:sz w:val="28"/>
+                <w:szCs w:val="36"/>
+                <w:u w:val="single"/>
+                <w:lang w:val="en-US"/>
+              </w:rPr>
+              <w:t>Sl</w:t>
+            </w:r>
+            <w:proofErr w:type="spellEnd"/>
+            <w:r>
+              <w:rPr>
+                <w:b/>
+                <w:bCs/>
+                <w:color w:val="4472C4" w:themeColor="accent1"/>
+                <w:sz w:val="28"/>
+                <w:szCs w:val="36"/>
+                <w:u w:val="single"/>
+                <w:lang w:val="en-US"/>
+              </w:rPr>
+              <w:t xml:space="preserve"> no.</w:t>
+            </w:r>
+          </w:p>
+          <w:p>
+            <w:pPr>
+              <w:rPr>
+                <w:b/>
+                <w:bCs/>
+                <w:color w:val="4472C4" w:themeColor="accent1"/>
+                <w:sz w:val="28"/>
+                <w:szCs w:val="36"/>
+                <w:u w:val="single"/>
+                <w:lang w:val="en-US"/>
+              </w:rPr>
+            </w:pPr>
+          </w:p>
+          <w:p>
+            <w:pPr>
+              <w:rPr>
+                <w:b/>
+                <w:bCs/>
+                <w:color w:val="4472C4" w:themeColor="accent1"/>
+                <w:sz w:val="28"/>
+                <w:szCs w:val="36"/>
+                <w:u w:val="single"/>
+                <w:lang w:val="en-US"/>
+              </w:rPr>
+            </w:pPr>
+          </w:p>
+        </w:tc>
+        <w:tc>
+          <w:tcPr>
+            <w:tcW w:w="2158" w:type="dxa"/>
+          </w:tcPr>
+          <w:p>
+            <w:pPr>
+              <w:rPr>
+                <w:b/>
+                <w:bCs/>
+                <w:color w:val="4472C4" w:themeColor="accent1"/>
+                <w:sz w:val="28"/>
+                <w:szCs w:val="36"/>
+                <w:u w:val="single"/>
+                <w:lang w:val="en-US"/>
+              </w:rPr>
+            </w:pPr>
+          </w:p>
+          <w:p>
+            <w:pPr>
+              <w:rPr>
+                <w:b/>
+                <w:bCs/>
+                <w:color w:val="4472C4" w:themeColor="accent1"/>
+                <w:sz w:val="28"/>
+                <w:szCs w:val="36"/>
+                <w:u w:val="single"/>
+                <w:lang w:val="en-US"/>
+              </w:rPr>
+            </w:pPr>
+          </w:p>
+          <w:p>
+            <w:pPr>
+              <w:rPr>
+                <w:b/>
+                <w:bCs/>
+                <w:color w:val="4472C4" w:themeColor="accent1"/>
+                <w:sz w:val="28"/>
+                <w:szCs w:val="36"/>
+                <w:u w:val="single"/>
+                <w:lang w:val="en-US"/>
+              </w:rPr>
+            </w:pPr>
+          </w:p>
+          <w:p>
+            <w:pPr>
+              <w:rPr>
+                <w:b/>
+                <w:bCs/>
+                <w:color w:val="4472C4" w:themeColor="accent1"/>
+                <w:sz w:val="28"/>
+                <w:szCs w:val="36"/>
+                <w:u w:val="single"/>
+                <w:lang w:val="en-US"/>
+              </w:rPr>
+            </w:pPr>
+            <w:r>
+              <w:rPr>
+                <w:b/>
+                <w:bCs/>
+                <w:color w:val="4472C4" w:themeColor="accent1"/>
+                <w:sz w:val="28"/>
+                <w:szCs w:val="36"/>
+                <w:u w:val="single"/>
+                <w:lang w:val="en-US"/>
+              </w:rPr>
+              <w:t>HTML</w:t>
+            </w:r>
+          </w:p>
+        </w:tc>
+        <w:tc>
+          <w:tcPr>
+            <w:tcW w:w="2158" w:type="dxa"/>
+          </w:tcPr>
+          <w:p>
+            <w:pPr>
+              <w:rPr>
+                <w:b/>
+                <w:bCs/>
+                <w:color w:val="4472C4" w:themeColor="accent1"/>
+                <w:sz w:val="28"/>
+                <w:szCs w:val="36"/>
+                <w:u w:val="single"/>
+                <w:lang w:val="en-US"/>
+              </w:rPr>
+            </w:pPr>
+          </w:p>
+        </w:tc>
+        <w:tc>
+          <w:tcPr>
+            <w:tcW w:w="2158" w:type="dxa"/>
+          </w:tcPr>
+          <w:p>
+            <w:pPr>
+              <w:rPr>
+                <w:b/>
+                <w:bCs/>
+                <w:color w:val="4472C4" w:themeColor="accent1"/>
+                <w:sz w:val="28"/>
+                <w:szCs w:val="36"/>
+                <w:u w:val="single"/>
+                <w:lang w:val="en-US"/>
+              </w:rPr>
+            </w:pPr>
+          </w:p>
+        </w:tc>
+        <w:tc>
+          <w:tcPr>
+            <w:tcW w:w="2159" w:type="dxa"/>
+          </w:tcPr>
+          <w:p>
+            <w:pPr>
+              <w:rPr>
+                <w:b/>
+                <w:bCs/>
+                <w:color w:val="4472C4" w:themeColor="accent1"/>
+                <w:sz w:val="28"/>
+                <w:szCs w:val="36"/>
+                <w:u w:val="single"/>
+                <w:lang w:val="en-US"/>
+              </w:rPr>
+            </w:pPr>
+          </w:p>
+        </w:tc>
+        <w:tc>
+          <w:tcPr>
+            <w:tcW w:w="2159" w:type="dxa"/>
+          </w:tcPr>
+          <w:p>
+            <w:pPr>
+              <w:rPr>
+                <w:b/>
+                <w:bCs/>
+                <w:color w:val="4472C4" w:themeColor="accent1"/>
+                <w:sz w:val="28"/>
+                <w:szCs w:val="36"/>
+                <w:u w:val="single"/>
+                <w:lang w:val="en-US"/>
+              </w:rPr>
+            </w:pPr>
+          </w:p>
+        </w:tc>
+      </w:tr>
+      <w:tr>
+        <w:trPr>
+          <w:trHeight w:val="493"/>
+        </w:trPr>
+        <w:tc>
+          <w:tcPr>
+            <w:tcW w:w="2158" w:type="dxa"/>
+          </w:tcPr>
+          <w:p>
+            <w:pPr>
+              <w:rPr>
+                <w:b/>
+                <w:bCs/>
+                <w:color w:val="4472C4" w:themeColor="accent1"/>
+                <w:sz w:val="28"/>
+                <w:szCs w:val="36"/>
+                <w:u w:val="single"/>
+                <w:lang w:val="en-US"/>
+              </w:rPr>
+            </w:pPr>
+            <w:r>
+              <w:rPr>
+                <w:b/>
+                <w:bCs/>
+                <w:color w:val="4472C4" w:themeColor="accent1"/>
+                <w:sz w:val="28"/>
+                <w:szCs w:val="36"/>
+                <w:u w:val="single"/>
+                <w:lang w:val="en-US"/>
+              </w:rPr>
+              <w:t>1</w:t>
+            </w:r>
+          </w:p>
+        </w:tc>
+        <w:tc>
+          <w:tcPr>
+            <w:tcW w:w="2158" w:type="dxa"/>
+          </w:tcPr>
+          <w:p>
+            <w:pPr>
+              <w:rPr>
+                <w:b/>
+                <w:bCs/>
+                <w:color w:val="4472C4" w:themeColor="accent1"/>
+                <w:sz w:val="28"/>
+                <w:szCs w:val="36"/>
+                <w:u w:val="single"/>
+                <w:lang w:val="en-US"/>
+              </w:rPr>
+            </w:pPr>
+            <w:r>
+              <w:rPr>
+                <w:b/>
+                <w:bCs/>
+                <w:color w:val="4472C4" w:themeColor="accent1"/>
+                <w:sz w:val="28"/>
+                <w:szCs w:val="36"/>
+                <w:u w:val="single"/>
+                <w:lang w:val="en-US"/>
+              </w:rPr>
+              <w:t>ASSIGNMENT 1</w:t>
+            </w:r>
+          </w:p>
+        </w:tc>
+        <w:tc>
+          <w:tcPr>
+            <w:tcW w:w="2158" w:type="dxa"/>
+          </w:tcPr>
+          <w:p>
+            <w:pPr>
+              <w:rPr>
+                <w:b/>
+                <w:bCs/>
+                <w:color w:val="4472C4" w:themeColor="accent1"/>
+                <w:sz w:val="28"/>
+                <w:szCs w:val="36"/>
+                <w:u w:val="single"/>
+                <w:lang w:val="en-US"/>
+              </w:rPr>
+            </w:pPr>
+            <w:r>
+              <w:rPr>
+                <w:b/>
+                <w:bCs/>
+                <w:color w:val="4472C4" w:themeColor="accent1"/>
+                <w:sz w:val="28"/>
+                <w:szCs w:val="36"/>
+                <w:u w:val="single"/>
+                <w:lang w:val="en-US"/>
+              </w:rPr>
+              <w:t>29-1-21</w:t>
+            </w:r>
+          </w:p>
+        </w:tc>
+        <w:tc>
+          <w:tcPr>
+            <w:tcW w:w="2158" w:type="dxa"/>
+          </w:tcPr>
+          <w:p>
+            <w:pPr>
+              <w:rPr>
+                <w:b/>
+                <w:bCs/>
+                <w:color w:val="4472C4" w:themeColor="accent1"/>
+                <w:sz w:val="28"/>
+                <w:szCs w:val="36"/>
+                <w:u w:val="single"/>
+                <w:lang w:val="en-US"/>
+              </w:rPr>
+            </w:pPr>
+            <w:r>
+              <w:rPr>
+                <w:b/>
+                <w:bCs/>
+                <w:color w:val="4472C4" w:themeColor="accent1"/>
+                <w:sz w:val="28"/>
+                <w:szCs w:val="36"/>
+                <w:u w:val="single"/>
+                <w:lang w:val="en-US"/>
+              </w:rPr>
+              <w:t>NONE</w:t>
+            </w:r>
+          </w:p>
+        </w:tc>
+        <w:tc>
+          <w:tcPr>
+            <w:tcW w:w="2159" w:type="dxa"/>
+          </w:tcPr>
+          <w:p>
+            <w:pPr>
+              <w:rPr>
+                <w:b/>
+                <w:bCs/>
+                <w:color w:val="4472C4" w:themeColor="accent1"/>
+                <w:sz w:val="28"/>
+                <w:szCs w:val="36"/>
+                <w:u w:val="single"/>
+                <w:lang w:val="en-US"/>
+              </w:rPr>
+            </w:pPr>
+            <w:r>
+              <w:rPr>
+                <w:b/>
+                <w:bCs/>
+                <w:color w:val="4472C4" w:themeColor="accent1"/>
+                <w:sz w:val="28"/>
+                <w:szCs w:val="36"/>
+                <w:u w:val="single"/>
+                <w:lang w:val="en-US"/>
+              </w:rPr>
+              <w:t>30-1-21</w:t>
+            </w:r>
+          </w:p>
+        </w:tc>
+        <w:tc>
+          <w:tcPr>
+            <w:tcW w:w="2159" w:type="dxa"/>
+          </w:tcPr>
+          <w:p>
+            <w:pPr>
+              <w:rPr>
+                <w:b/>
+                <w:bCs/>
+                <w:color w:val="4472C4" w:themeColor="accent1"/>
+                <w:sz w:val="28"/>
+                <w:szCs w:val="36"/>
+                <w:u w:val="single"/>
+                <w:lang w:val="en-US"/>
+              </w:rPr>
+            </w:pPr>
+            <w:r>
+              <w:rPr>
+                <w:b/>
+                <w:bCs/>
+                <w:color w:val="4472C4" w:themeColor="accent1"/>
+                <w:sz w:val="28"/>
+                <w:szCs w:val="36"/>
+                <w:u w:val="single"/>
+                <w:lang w:val="en-US"/>
+              </w:rPr>
+              <w:t>Complete</w:t>
+            </w:r>
           </w:p>
         </w:tc>
       </w:tr>
@@ -5104,7 +5790,7 @@
   <a:extraClrSchemeLst/>
   <a:extLst>
     <a:ext uri="{05A4C25C-085E-4340-85A3-A5531E510DB2}">
-      <thm15:themeFamily xmlns:thm15="http://schemas.microsoft.com/office/thememl/2012/main" xmlns="" name="Office Theme" id="{62F939B6-93AF-4DB8-9C6B-D6C7DFDC589F}" vid="{4A3C46E8-61CC-4603-A589-7422A47A8E4A}"/>
+      <thm15:themeFamily xmlns="" xmlns:thm15="http://schemas.microsoft.com/office/thememl/2012/main" name="Office Theme" id="{62F939B6-93AF-4DB8-9C6B-D6C7DFDC589F}" vid="{4A3C46E8-61CC-4603-A589-7422A47A8E4A}"/>
     </a:ext>
   </a:extLst>
 </a:theme>

</xml_diff>